<commit_message>
added sigma param to ste functions
</commit_message>
<xml_diff>
--- a/Workflow/סיכום סשן עבודה - 18.12.21.docx
+++ b/Workflow/סיכום סשן עבודה - 18.12.21.docx
@@ -1075,6 +1075,7 @@
       <w:r>
         <w:rPr>
           <w:rFonts w:cs="Arial"/>
+          <w:noProof/>
           <w:rtl/>
         </w:rPr>
         <w:lastRenderedPageBreak/>
@@ -1541,6 +1542,7 @@
       <w:r>
         <w:rPr>
           <w:rFonts w:eastAsiaTheme="minorEastAsia" w:cs="Arial"/>
+          <w:noProof/>
           <w:rtl/>
         </w:rPr>
         <w:drawing>
@@ -1802,6 +1804,7 @@
       <w:r>
         <w:rPr>
           <w:rFonts w:cs="Arial"/>
+          <w:noProof/>
           <w:rtl/>
         </w:rPr>
         <w:drawing>
@@ -2132,13 +2135,7 @@
           <w:rPr>
             <w:rFonts w:ascii="Cambria Math" w:hAnsi="Cambria Math"/>
           </w:rPr>
-          <m:t>c=0.125,v=</m:t>
-        </m:r>
-        <m:r>
-          <w:rPr>
-            <w:rFonts w:ascii="Cambria Math" w:hAnsi="Cambria Math"/>
-          </w:rPr>
-          <m:t>0.25</m:t>
+          <m:t>c=0.125,v=0.25</m:t>
         </m:r>
       </m:oMath>
       <w:r>
@@ -2186,10 +2183,16 @@
       </w:r>
       <w:r>
         <w:rPr>
+          <w:rFonts w:eastAsiaTheme="minorEastAsia"/>
+        </w:rPr>
+        <w:t>E</w:t>
+      </w:r>
+      <w:r>
+        <w:rPr>
           <w:rFonts w:eastAsiaTheme="minorEastAsia" w:hint="cs"/>
           <w:rtl/>
         </w:rPr>
-        <w:t>ק התקבלה הדגשה משמעותית ורוויה של זיהוי השפות, עבור פרמטרי אלפא-בטא שהם יחסית מעודנים עבור הסרטון המקורי. מסקנה עיקרית, מתיחת קונטרסט משפיעה מאד.</w:t>
+        <w:t xml:space="preserve"> התקבלה הדגשה משמעותית ורוויה של זיהוי השפות, עבור פרמטרי אלפא-בטא שהם יחסית מעודנים עבור הסרטון המקורי. מסקנה עיקרית, מתיחת קונטרסט משפיעה מאד.</w:t>
       </w:r>
     </w:p>
     <w:p>
@@ -2248,7 +2251,21 @@
           <w:rFonts w:eastAsiaTheme="minorEastAsia" w:hint="cs"/>
           <w:rtl/>
         </w:rPr>
-        <w:t xml:space="preserve"> על הסרטון המודגש, אך לשלב את התגובה עם הסרטון המקורי, כך יזוהו שפות לפי רמות האופר הנתפסות אך השינוי יתווסף לסרטון המקורי.</w:t>
+        <w:t xml:space="preserve"> על הסרטון המודגש, אך לשלב את התגובה עם הסרטון המקורי, כך יזוהו שפות לפי רמות האפ</w:t>
+      </w:r>
+      <w:r>
+        <w:rPr>
+          <w:rFonts w:eastAsiaTheme="minorEastAsia" w:hint="cs"/>
+          <w:rtl/>
+        </w:rPr>
+        <w:t>ו</w:t>
+      </w:r>
+      <w:r>
+        <w:rPr>
+          <w:rFonts w:eastAsiaTheme="minorEastAsia" w:hint="cs"/>
+          <w:rtl/>
+        </w:rPr>
+        <w:t>ר הנתפסות אך השינוי יתווסף לסרטון המקורי.</w:t>
       </w:r>
     </w:p>
     <w:p>
@@ -2287,21 +2304,7 @@
           <w:rFonts w:hint="cs"/>
           <w:rtl/>
         </w:rPr>
-        <w:t>, והדבר אינו שונה במהות מ</w:t>
-      </w:r>
-      <w:r>
-        <w:rPr>
-          <w:rFonts w:hint="cs"/>
-          <w:rtl/>
-        </w:rPr>
-        <w:t>שינוי ערכי אלפא-בטא-הגבר</w:t>
-      </w:r>
-      <w:r>
-        <w:rPr>
-          <w:rFonts w:hint="cs"/>
-          <w:rtl/>
-        </w:rPr>
-        <w:t>.</w:t>
+        <w:t>, והדבר אינו שונה במהות משינוי ערכי אלפא-בטא-הגבר.</w:t>
       </w:r>
     </w:p>
     <w:p>
@@ -2371,37 +2374,23 @@
           <w:sz w:val="18"/>
           <w:szCs w:val="18"/>
         </w:rPr>
-        <w:t>&gt;0.25</w:t>
-      </w:r>
+        <w:t xml:space="preserve">&gt;0.25&amp; </w:t>
+      </w:r>
+      <w:proofErr w:type="spellStart"/>
       <w:r>
         <w:rPr>
           <w:sz w:val="18"/>
           <w:szCs w:val="18"/>
         </w:rPr>
-        <w:t xml:space="preserve">&amp; </w:t>
-      </w:r>
-      <w:proofErr w:type="spellStart"/>
+        <w:t>vid_matrix_orig</w:t>
+      </w:r>
+      <w:proofErr w:type="spellEnd"/>
       <w:r>
         <w:rPr>
           <w:sz w:val="18"/>
           <w:szCs w:val="18"/>
         </w:rPr>
-        <w:t>vid_matrix_orig</w:t>
-      </w:r>
-      <w:proofErr w:type="spellEnd"/>
-      <w:r>
-        <w:rPr>
-          <w:sz w:val="18"/>
-          <w:szCs w:val="18"/>
-        </w:rPr>
-        <w:t>&lt;</w:t>
-      </w:r>
-      <w:r>
-        <w:rPr>
-          <w:sz w:val="18"/>
-          <w:szCs w:val="18"/>
-        </w:rPr>
-        <w:t>0.5))</w:t>
+        <w:t>&lt;0.5))</w:t>
       </w:r>
       <w:r>
         <w:rPr>
@@ -3063,6 +3052,26 @@
           <w:numId w:val="1"/>
         </w:numPr>
         <w:rPr>
+          <w:highlight w:val="green"/>
+        </w:rPr>
+      </w:pPr>
+      <w:r>
+        <w:rPr>
+          <w:rFonts w:hint="cs"/>
+          <w:highlight w:val="green"/>
+          <w:rtl/>
+        </w:rPr>
+        <w:t>לוודא עבור עוד רמות אפור</w:t>
+      </w:r>
+    </w:p>
+    <w:p>
+      <w:pPr>
+        <w:pStyle w:val="a3"/>
+        <w:numPr>
+          <w:ilvl w:val="4"/>
+          <w:numId w:val="1"/>
+        </w:numPr>
+        <w:rPr>
           <w:highlight w:val="yellow"/>
         </w:rPr>
       </w:pPr>
@@ -3072,7 +3081,22 @@
           <w:highlight w:val="yellow"/>
           <w:rtl/>
         </w:rPr>
-        <w:t>לוודא עבור עוד רמות אפור</w:t>
+        <w:t xml:space="preserve">לוודא שההפרש בשינוי נובע משינוי מהפרשים ולא מגדילה כללית של הערכים </w:t>
+      </w:r>
+      <w:r>
+        <w:rPr>
+          <w:highlight w:val="yellow"/>
+          <w:rtl/>
+        </w:rPr>
+        <w:t>–</w:t>
+      </w:r>
+      <w:r>
+        <w:rPr>
+          <w:rFonts w:hint="cs"/>
+          <w:highlight w:val="yellow"/>
+          <w:rtl/>
+        </w:rPr>
+        <w:t xml:space="preserve"> לנרמל את השינוי בגודל לקבלת שינוי יחסי.</w:t>
       </w:r>
     </w:p>
     <w:p>
@@ -3083,20 +3107,55 @@
           <w:numId w:val="1"/>
         </w:numPr>
         <w:rPr>
-          <w:highlight w:val="yellow"/>
-        </w:rPr>
-      </w:pPr>
-      <w:r>
-        <w:rPr>
-          <w:rFonts w:hint="cs"/>
-          <w:highlight w:val="yellow"/>
-          <w:rtl/>
-        </w:rPr>
-        <w:t xml:space="preserve">לוודא שההפרש בשינוי נובע משינוי מהפרשים ולא מגדילה כללית של הערכים </w:t>
-      </w:r>
-      <w:r>
-        <w:rPr>
-          <w:highlight w:val="yellow"/>
+          <w:highlight w:val="green"/>
+        </w:rPr>
+      </w:pPr>
+      <w:r>
+        <w:rPr>
+          <w:rFonts w:hint="cs"/>
+          <w:highlight w:val="green"/>
+          <w:rtl/>
+        </w:rPr>
+        <w:t xml:space="preserve">להשוות לשינוי שמתקבל מאלפא-בטא-הגבר </w:t>
+      </w:r>
+    </w:p>
+    <w:p>
+      <w:pPr>
+        <w:rPr>
+          <w:rtl/>
+        </w:rPr>
+      </w:pPr>
+      <w:r>
+        <w:rPr>
+          <w:rFonts w:hint="cs"/>
+          <w:rtl/>
+        </w:rPr>
+        <w:t>להבא:</w:t>
+      </w:r>
+    </w:p>
+    <w:p>
+      <w:pPr>
+        <w:pStyle w:val="a3"/>
+        <w:numPr>
+          <w:ilvl w:val="0"/>
+          <w:numId w:val="1"/>
+        </w:numPr>
+      </w:pPr>
+      <w:r>
+        <w:rPr>
+          <w:rFonts w:hint="cs"/>
+        </w:rPr>
+        <w:t>HDR</w:t>
+      </w:r>
+      <w:r>
+        <w:rPr>
+          <w:rFonts w:hint="cs"/>
+          <w:rtl/>
+        </w:rPr>
+        <w:t xml:space="preserve"> </w:t>
+      </w:r>
+      <w:r>
+        <w:rPr>
           <w:rtl/>
         </w:rPr>
         <w:t>–</w:t>
@@ -3104,44 +3163,140 @@
       <w:r>
         <w:rPr>
           <w:rFonts w:hint="cs"/>
-          <w:highlight w:val="yellow"/>
-          <w:rtl/>
-        </w:rPr>
-        <w:t xml:space="preserve"> לנרמל את השינוי בגודל לקבלת שינוי יחסי.</w:t>
-      </w:r>
-    </w:p>
-    <w:p>
-      <w:pPr>
-        <w:pStyle w:val="a3"/>
-        <w:numPr>
-          <w:ilvl w:val="4"/>
-          <w:numId w:val="1"/>
-        </w:numPr>
-        <w:rPr>
-          <w:highlight w:val="yellow"/>
-        </w:rPr>
-      </w:pPr>
-      <w:r>
-        <w:rPr>
-          <w:rFonts w:hint="cs"/>
-          <w:highlight w:val="yellow"/>
-          <w:rtl/>
-        </w:rPr>
-        <w:t xml:space="preserve">להשוות לשינוי שמתקבל מאלפא-בטא-הגבר </w:t>
-      </w:r>
-    </w:p>
-    <w:p>
-      <w:pPr>
-        <w:rPr>
-          <w:rtl/>
-        </w:rPr>
-      </w:pPr>
-      <w:r>
-        <w:rPr>
-          <w:rFonts w:hint="cs"/>
-          <w:rtl/>
-        </w:rPr>
-        <w:t>להבא:</w:t>
+          <w:rtl/>
+        </w:rPr>
+        <w:t xml:space="preserve"> להמשיך לבדוק את ההשפעה</w:t>
+      </w:r>
+    </w:p>
+    <w:p>
+      <w:pPr>
+        <w:pStyle w:val="a3"/>
+        <w:numPr>
+          <w:ilvl w:val="1"/>
+          <w:numId w:val="1"/>
+        </w:numPr>
+      </w:pPr>
+      <w:r>
+        <w:rPr>
+          <w:rFonts w:hint="cs"/>
+          <w:rtl/>
+        </w:rPr>
+        <w:t>לוודא שבאמת יש השפעה על ערכי בייניים ולא על כל התמונה</w:t>
+      </w:r>
+    </w:p>
+    <w:p>
+      <w:pPr>
+        <w:pStyle w:val="a3"/>
+        <w:numPr>
+          <w:ilvl w:val="1"/>
+          <w:numId w:val="1"/>
+        </w:numPr>
+      </w:pPr>
+      <w:r>
+        <w:rPr>
+          <w:rFonts w:hint="cs"/>
+          <w:rtl/>
+        </w:rPr>
+        <w:t xml:space="preserve">לבדוק האם אפשר לאזן עם </w:t>
+      </w:r>
+      <w:proofErr w:type="spellStart"/>
+      <w:r>
+        <w:rPr>
+          <w:rFonts w:hint="cs"/>
+          <w:rtl/>
+        </w:rPr>
+        <w:t>גיין</w:t>
+      </w:r>
+      <w:proofErr w:type="spellEnd"/>
+      <w:r>
+        <w:rPr>
+          <w:rFonts w:hint="cs"/>
+          <w:rtl/>
+        </w:rPr>
+        <w:t>/בטא כדי לקבל תוצר לא שרוף</w:t>
+      </w:r>
+    </w:p>
+    <w:p>
+      <w:pPr>
+        <w:pStyle w:val="a3"/>
+        <w:numPr>
+          <w:ilvl w:val="1"/>
+          <w:numId w:val="1"/>
+        </w:numPr>
+        <w:rPr>
+          <w:highlight w:val="green"/>
+        </w:rPr>
+      </w:pPr>
+      <w:r>
+        <w:rPr>
+          <w:rFonts w:hint="cs"/>
+          <w:highlight w:val="green"/>
+          <w:rtl/>
+        </w:rPr>
+        <w:t xml:space="preserve">לבדוק השפעת </w:t>
+      </w:r>
+      <w:r>
+        <w:rPr>
+          <w:highlight w:val="green"/>
+        </w:rPr>
+        <w:t>surround</w:t>
+      </w:r>
+    </w:p>
+    <w:p>
+      <w:pPr>
+        <w:pStyle w:val="a3"/>
+        <w:numPr>
+          <w:ilvl w:val="1"/>
+          <w:numId w:val="1"/>
+        </w:numPr>
+      </w:pPr>
+      <w:r>
+        <w:rPr>
+          <w:rFonts w:hint="cs"/>
+          <w:rtl/>
+        </w:rPr>
+        <w:t xml:space="preserve">להמשיך </w:t>
+      </w:r>
+      <w:r>
+        <w:rPr>
+          <w:rFonts w:hint="cs"/>
+        </w:rPr>
+        <w:t>HDR</w:t>
+      </w:r>
+      <w:r>
+        <w:rPr>
+          <w:rFonts w:hint="cs"/>
+          <w:rtl/>
+        </w:rPr>
+        <w:t>,</w:t>
+      </w:r>
+    </w:p>
+    <w:p>
+      <w:pPr>
+        <w:pStyle w:val="a3"/>
+        <w:numPr>
+          <w:ilvl w:val="1"/>
+          <w:numId w:val="1"/>
+        </w:numPr>
+      </w:pPr>
+      <w:r>
+        <w:rPr>
+          <w:rFonts w:hint="cs"/>
+          <w:rtl/>
+        </w:rPr>
+        <w:t xml:space="preserve">הפעלת </w:t>
+      </w:r>
+      <w:proofErr w:type="spellStart"/>
+      <w:r>
+        <w:t>ste</w:t>
+      </w:r>
+      <w:proofErr w:type="spellEnd"/>
+      <w:r>
+        <w:rPr>
+          <w:rFonts w:hint="cs"/>
+          <w:rtl/>
+        </w:rPr>
+        <w:t xml:space="preserve"> על פלט במקום קלט?</w:t>
       </w:r>
     </w:p>
     <w:p>
@@ -3153,10 +3308,7 @@
         </w:numPr>
       </w:pPr>
       <w:r>
-        <w:rPr>
-          <w:rFonts w:hint="cs"/>
-        </w:rPr>
-        <w:t>HDR</w:t>
+        <w:t>Steerable\GPU</w:t>
       </w:r>
       <w:r>
         <w:rPr>
@@ -3176,131 +3328,7 @@
           <w:rFonts w:hint="cs"/>
           <w:rtl/>
         </w:rPr>
-        <w:t xml:space="preserve"> להמשיך לבדוק את ההשפעה</w:t>
-      </w:r>
-    </w:p>
-    <w:p>
-      <w:pPr>
-        <w:pStyle w:val="a3"/>
-        <w:numPr>
-          <w:ilvl w:val="1"/>
-          <w:numId w:val="1"/>
-        </w:numPr>
-      </w:pPr>
-      <w:r>
-        <w:rPr>
-          <w:rFonts w:hint="cs"/>
-          <w:rtl/>
-        </w:rPr>
-        <w:t>לוודא שבאמת יש השפעה על ערכי בייניים ולא על כל התמונה</w:t>
-      </w:r>
-    </w:p>
-    <w:p>
-      <w:pPr>
-        <w:pStyle w:val="a3"/>
-        <w:numPr>
-          <w:ilvl w:val="1"/>
-          <w:numId w:val="1"/>
-        </w:numPr>
-      </w:pPr>
-      <w:r>
-        <w:rPr>
-          <w:rFonts w:hint="cs"/>
-          <w:rtl/>
-        </w:rPr>
-        <w:t xml:space="preserve">לבדוק האם אפשר לאזן עם </w:t>
-      </w:r>
-      <w:proofErr w:type="spellStart"/>
-      <w:r>
-        <w:rPr>
-          <w:rFonts w:hint="cs"/>
-          <w:rtl/>
-        </w:rPr>
-        <w:t>גיין</w:t>
-      </w:r>
-      <w:proofErr w:type="spellEnd"/>
-      <w:r>
-        <w:rPr>
-          <w:rFonts w:hint="cs"/>
-          <w:rtl/>
-        </w:rPr>
-        <w:t>/בטא כדי לקבל תוצר לא שרוף</w:t>
-      </w:r>
-    </w:p>
-    <w:p>
-      <w:pPr>
-        <w:pStyle w:val="a3"/>
-        <w:numPr>
-          <w:ilvl w:val="1"/>
-          <w:numId w:val="1"/>
-        </w:numPr>
-      </w:pPr>
-      <w:r>
-        <w:rPr>
-          <w:rFonts w:hint="cs"/>
-          <w:rtl/>
-        </w:rPr>
-        <w:t xml:space="preserve">לבדוק השפעת </w:t>
-      </w:r>
-      <w:r>
-        <w:t>surround</w:t>
-      </w:r>
-    </w:p>
-    <w:p>
-      <w:pPr>
-        <w:pStyle w:val="a3"/>
-        <w:numPr>
-          <w:ilvl w:val="1"/>
-          <w:numId w:val="1"/>
-        </w:numPr>
-      </w:pPr>
-      <w:r>
-        <w:rPr>
-          <w:rFonts w:hint="cs"/>
-          <w:rtl/>
-        </w:rPr>
-        <w:t xml:space="preserve">להמשיך </w:t>
-      </w:r>
-      <w:r>
-        <w:rPr>
-          <w:rFonts w:hint="cs"/>
-        </w:rPr>
-        <w:t>HDR</w:t>
-      </w:r>
-      <w:r>
-        <w:rPr>
-          <w:rFonts w:hint="cs"/>
-          <w:rtl/>
-        </w:rPr>
-        <w:t>,</w:t>
-      </w:r>
-    </w:p>
-    <w:p>
-      <w:pPr>
-        <w:pStyle w:val="a3"/>
-        <w:numPr>
-          <w:ilvl w:val="1"/>
-          <w:numId w:val="1"/>
-        </w:numPr>
-      </w:pPr>
-      <w:r>
-        <w:rPr>
-          <w:rFonts w:hint="cs"/>
-          <w:rtl/>
-        </w:rPr>
-        <w:t xml:space="preserve">הפעלת </w:t>
-      </w:r>
-      <w:proofErr w:type="spellStart"/>
-      <w:r>
-        <w:t>ste</w:t>
-      </w:r>
-      <w:proofErr w:type="spellEnd"/>
-      <w:r>
-        <w:rPr>
-          <w:rFonts w:hint="cs"/>
-          <w:rtl/>
-        </w:rPr>
-        <w:t xml:space="preserve"> על פלט במקום קלט?</w:t>
+        <w:t xml:space="preserve"> כשנגיע לגשר נחצה אותו</w:t>
       </w:r>
     </w:p>
     <w:p>
@@ -3310,41 +3338,6 @@
           <w:ilvl w:val="0"/>
           <w:numId w:val="1"/>
         </w:numPr>
-      </w:pPr>
-      <w:r>
-        <w:t>Steerable\GPU</w:t>
-      </w:r>
-      <w:r>
-        <w:rPr>
-          <w:rFonts w:hint="cs"/>
-          <w:rtl/>
-        </w:rPr>
-        <w:t xml:space="preserve"> </w:t>
-      </w:r>
-      <w:r>
-        <w:rPr>
-          <w:rtl/>
-        </w:rPr>
-        <w:t>–</w:t>
-      </w:r>
-      <w:r>
-        <w:rPr>
-          <w:rFonts w:hint="cs"/>
-          <w:rtl/>
-        </w:rPr>
-        <w:t xml:space="preserve"> כשנגיע לגשר נחצה אותו</w:t>
-      </w:r>
-    </w:p>
-    <w:p>
-      <w:pPr>
-        <w:pStyle w:val="a3"/>
-        <w:numPr>
-          <w:ilvl w:val="0"/>
-          <w:numId w:val="1"/>
-        </w:numPr>
-        <w:rPr>
-          <w:rFonts w:hint="cs"/>
-        </w:rPr>
       </w:pPr>
     </w:p>
     <w:sectPr>
@@ -3971,6 +3964,18 @@
       <w:szCs w:val="18"/>
     </w:rPr>
   </w:style>
+  <w:style w:type="character" w:styleId="FollowedHyperlink">
+    <w:name w:val="FollowedHyperlink"/>
+    <w:basedOn w:val="a0"/>
+    <w:uiPriority w:val="99"/>
+    <w:semiHidden/>
+    <w:unhideWhenUsed/>
+    <w:rsid w:val="008F2E98"/>
+    <w:rPr>
+      <w:color w:val="800080" w:themeColor="followedHyperlink"/>
+      <w:u w:val="single"/>
+    </w:rPr>
+  </w:style>
 </w:styles>
 </file>
 

</xml_diff>